<commit_message>
added Milad's last name to first meeting minute. Committing new structure of project as imported to eclipse
</commit_message>
<xml_diff>
--- a/Meeting Minutes/MM_01_15_17.docx
+++ b/Meeting Minutes/MM_01_15_17.docx
@@ -1,6 +1,6 @@
 
 <file path=word/document.xml><?xml version="1.0" encoding="utf-8"?>
-<w:document xmlns:wpc="http://schemas.microsoft.com/office/word/2010/wordprocessingCanvas" xmlns:cx="http://schemas.microsoft.com/office/drawing/2014/chartex" xmlns:cx1="http://schemas.microsoft.com/office/drawing/2015/9/8/chartex" xmlns:cx2="http://schemas.microsoft.com/office/drawing/2015/10/21/chartex" xmlns:mc="http://schemas.openxmlformats.org/markup-compatibility/2006" xmlns:o="urn:schemas-microsoft-com:office:office" xmlns:r="http://schemas.openxmlformats.org/officeDocument/2006/relationships" xmlns:m="http://schemas.openxmlformats.org/officeDocument/2006/math" xmlns:v="urn:schemas-microsoft-com:vml" xmlns:wp14="http://schemas.microsoft.com/office/word/2010/wordprocessingDrawing" xmlns:wp="http://schemas.openxmlformats.org/drawingml/2006/wordprocessingDrawing" xmlns:w10="urn:schemas-microsoft-com:office:word" xmlns:w="http://schemas.openxmlformats.org/wordprocessingml/2006/main" xmlns:w14="http://schemas.microsoft.com/office/word/2010/wordml" xmlns:w15="http://schemas.microsoft.com/office/word/2012/wordml" xmlns:w16se="http://schemas.microsoft.com/office/word/2015/wordml/symex" xmlns:wpg="http://schemas.microsoft.com/office/word/2010/wordprocessingGroup" xmlns:wpi="http://schemas.microsoft.com/office/word/2010/wordprocessingInk" xmlns:wne="http://schemas.microsoft.com/office/word/2006/wordml" xmlns:wps="http://schemas.microsoft.com/office/word/2010/wordprocessingShape" mc:Ignorable="w14 w15 w16se wp14">
+<w:document xmlns:wpc="http://schemas.microsoft.com/office/word/2010/wordprocessingCanvas" xmlns:mc="http://schemas.openxmlformats.org/markup-compatibility/2006" xmlns:o="urn:schemas-microsoft-com:office:office" xmlns:r="http://schemas.openxmlformats.org/officeDocument/2006/relationships" xmlns:m="http://schemas.openxmlformats.org/officeDocument/2006/math" xmlns:v="urn:schemas-microsoft-com:vml" xmlns:wp14="http://schemas.microsoft.com/office/word/2010/wordprocessingDrawing" xmlns:wp="http://schemas.openxmlformats.org/drawingml/2006/wordprocessingDrawing" xmlns:w10="urn:schemas-microsoft-com:office:word" xmlns:w="http://schemas.openxmlformats.org/wordprocessingml/2006/main" xmlns:w14="http://schemas.microsoft.com/office/word/2010/wordml" xmlns:w15="http://schemas.microsoft.com/office/word/2012/wordml" xmlns:wpg="http://schemas.microsoft.com/office/word/2010/wordprocessingGroup" xmlns:wpi="http://schemas.microsoft.com/office/word/2010/wordprocessingInk" xmlns:wne="http://schemas.microsoft.com/office/word/2006/wordml" xmlns:wps="http://schemas.microsoft.com/office/word/2010/wordprocessingShape" mc:Ignorable="w14 w15 wp14">
   <w:body>
     <w:p>
       <w:r>
@@ -76,8 +76,29 @@
       </w:r>
       <w:r>
         <w:tab/>
-        <w:t>Luis Averhoff, Hamilton Chevez, Juan Diaz, Milad &lt;lastName&gt;</w:t>
-      </w:r>
+        <w:t xml:space="preserve">Luis </w:t>
+      </w:r>
+      <w:proofErr w:type="spellStart"/>
+      <w:r>
+        <w:t>Averhoff</w:t>
+      </w:r>
+      <w:proofErr w:type="spellEnd"/>
+      <w:r>
+        <w:t>, Hamilton Che</w:t>
+      </w:r>
+      <w:r>
+        <w:t xml:space="preserve">vez, Juan Diaz, </w:t>
+      </w:r>
+      <w:proofErr w:type="spellStart"/>
+      <w:r>
+        <w:t>Milad</w:t>
+      </w:r>
+      <w:proofErr w:type="spellEnd"/>
+      <w:r>
+        <w:t xml:space="preserve"> Ebrahimi</w:t>
+      </w:r>
+      <w:bookmarkStart w:id="0" w:name="_GoBack"/>
+      <w:bookmarkEnd w:id="0"/>
     </w:p>
     <w:p>
       <w:r>
@@ -170,19 +191,62 @@
         <w:ind w:left="720"/>
       </w:pPr>
       <w:r>
-        <w:t>Exception in thread "main" java.lang.RuntimeException: Uncompilable source code - incompatible types: java.awt.Window.Type cannot be converted to java.lang.String</w:t>
-      </w:r>
+        <w:t xml:space="preserve">Exception in thread "main" </w:t>
+      </w:r>
+      <w:proofErr w:type="spellStart"/>
+      <w:r>
+        <w:t>java.lang.RuntimeException</w:t>
+      </w:r>
+      <w:proofErr w:type="spellEnd"/>
+      <w:r>
+        <w:t xml:space="preserve">: </w:t>
+      </w:r>
+      <w:proofErr w:type="spellStart"/>
+      <w:r>
+        <w:t>Uncompilable</w:t>
+      </w:r>
+      <w:proofErr w:type="spellEnd"/>
+      <w:r>
+        <w:t xml:space="preserve"> source code - incompatible types: </w:t>
+      </w:r>
+      <w:proofErr w:type="spellStart"/>
+      <w:r>
+        <w:t>java.awt.Window.Type</w:t>
+      </w:r>
+      <w:proofErr w:type="spellEnd"/>
+      <w:r>
+        <w:t xml:space="preserve"> cannot be converted to </w:t>
+      </w:r>
+      <w:proofErr w:type="spellStart"/>
+      <w:r>
+        <w:t>java.lang.String</w:t>
+      </w:r>
+      <w:proofErr w:type="spellEnd"/>
     </w:p>
     <w:p>
       <w:r>
         <w:tab/>
-        <w:t>at server.controller.EntranceDisplayController.runDisplays(EntranceDisplayController.java:123)</w:t>
+      </w:r>
+      <w:proofErr w:type="gramStart"/>
+      <w:r>
+        <w:t>at</w:t>
+      </w:r>
+      <w:proofErr w:type="gramEnd"/>
+      <w:r>
+        <w:t xml:space="preserve"> server.controller.EntranceDisplayController.runDisplays(EntranceDisplayController.java:123)</w:t>
       </w:r>
     </w:p>
     <w:p>
       <w:r>
         <w:tab/>
-        <w:t>at server.controller.AccessControlMain.main(AccessControlMain.java:30)</w:t>
+      </w:r>
+      <w:proofErr w:type="gramStart"/>
+      <w:r>
+        <w:t>at</w:t>
+      </w:r>
+      <w:proofErr w:type="gramEnd"/>
+      <w:r>
+        <w:t xml:space="preserve"> server.controller.AccessControlMain.main(AccessControlMain.java:30)</w:t>
       </w:r>
     </w:p>
     <w:p>
@@ -200,8 +264,6 @@
       <w:r>
         <w:t xml:space="preserve"> port 373</w:t>
       </w:r>
-      <w:bookmarkStart w:id="0" w:name="_GoBack"/>
-      <w:bookmarkEnd w:id="0"/>
       <w:r>
         <w:t>8</w:t>
       </w:r>
@@ -243,7 +305,15 @@
     </w:p>
     <w:p>
       <w:r>
-        <w:t>Any team member able to consult with Professor Clarke regarding the errors discussed above when running the program should do so as soon as possible.</w:t>
+        <w:t xml:space="preserve">Any team member able to consult with Professor Clarke regarding the errors discussed above when </w:t>
+      </w:r>
+      <w:proofErr w:type="gramStart"/>
+      <w:r>
+        <w:t>running</w:t>
+      </w:r>
+      <w:proofErr w:type="gramEnd"/>
+      <w:r>
+        <w:t xml:space="preserve"> the program should do so as soon as possible.</w:t>
       </w:r>
     </w:p>
     <w:p>
@@ -269,7 +339,7 @@
 </file>
 
 <file path=word/styles.xml><?xml version="1.0" encoding="utf-8"?>
-<w:styles xmlns:mc="http://schemas.openxmlformats.org/markup-compatibility/2006" xmlns:r="http://schemas.openxmlformats.org/officeDocument/2006/relationships" xmlns:w="http://schemas.openxmlformats.org/wordprocessingml/2006/main" xmlns:w14="http://schemas.microsoft.com/office/word/2010/wordml" xmlns:w15="http://schemas.microsoft.com/office/word/2012/wordml" xmlns:w16se="http://schemas.microsoft.com/office/word/2015/wordml/symex" mc:Ignorable="w14 w15 w16se">
+<w:styles xmlns:mc="http://schemas.openxmlformats.org/markup-compatibility/2006" xmlns:r="http://schemas.openxmlformats.org/officeDocument/2006/relationships" xmlns:w="http://schemas.openxmlformats.org/wordprocessingml/2006/main" xmlns:w14="http://schemas.microsoft.com/office/word/2010/wordml" xmlns:w15="http://schemas.microsoft.com/office/word/2012/wordml" mc:Ignorable="w14 w15">
   <w:docDefaults>
     <w:rPrDefault>
       <w:rPr>
@@ -285,7 +355,7 @@
       </w:pPr>
     </w:pPrDefault>
   </w:docDefaults>
-  <w:latentStyles w:defLockedState="0" w:defUIPriority="99" w:defSemiHidden="0" w:defUnhideWhenUsed="0" w:defQFormat="0" w:count="372">
+  <w:latentStyles w:defLockedState="0" w:defUIPriority="99" w:defSemiHidden="0" w:defUnhideWhenUsed="0" w:defQFormat="0" w:count="371">
     <w:lsdException w:name="Normal" w:uiPriority="0" w:qFormat="1"/>
     <w:lsdException w:name="heading 1" w:uiPriority="9" w:qFormat="1"/>
     <w:lsdException w:name="heading 2" w:semiHidden="1" w:uiPriority="9" w:unhideWhenUsed="1" w:qFormat="1"/>
@@ -657,7 +727,6 @@
     <w:lsdException w:name="List Table 5 Dark Accent 6" w:uiPriority="50"/>
     <w:lsdException w:name="List Table 6 Colorful Accent 6" w:uiPriority="51"/>
     <w:lsdException w:name="List Table 7 Colorful Accent 6" w:uiPriority="52"/>
-    <w:lsdException w:name="Mention" w:semiHidden="1" w:unhideWhenUsed="1"/>
   </w:latentStyles>
   <w:style w:type="paragraph" w:default="1" w:styleId="Normal">
     <w:name w:val="Normal"/>

</xml_diff>